<commit_message>
Change teacher`s email to uciteliw5@vutbr.cz
</commit_message>
<xml_diff>
--- a/Project/IW5-zadani-projektu.docx
+++ b/Project/IW5-zadani-projektu.docx
@@ -1,6 +1,6 @@
 
 <file path=word/document.xml><?xml version="1.0" encoding="utf-8"?>
-<w:document xmlns:wpc="http://schemas.microsoft.com/office/word/2010/wordprocessingCanvas" xmlns:cx="http://schemas.microsoft.com/office/drawing/2014/chartex" xmlns:cx1="http://schemas.microsoft.com/office/drawing/2015/9/8/chartex" xmlns:cx2="http://schemas.microsoft.com/office/drawing/2015/10/21/chartex" xmlns:cx3="http://schemas.microsoft.com/office/drawing/2016/5/9/chartex" xmlns:cx4="http://schemas.microsoft.com/office/drawing/2016/5/10/chartex" xmlns:cx5="http://schemas.microsoft.com/office/drawing/2016/5/11/chartex" xmlns:mc="http://schemas.openxmlformats.org/markup-compatibility/2006" xmlns:o="urn:schemas-microsoft-com:office:office" xmlns:r="http://schemas.openxmlformats.org/officeDocument/2006/relationships" xmlns:m="http://schemas.openxmlformats.org/officeDocument/2006/math" xmlns:v="urn:schemas-microsoft-com:vml" xmlns:wp14="http://schemas.microsoft.com/office/word/2010/wordprocessingDrawing" xmlns:wp="http://schemas.openxmlformats.org/drawingml/2006/wordprocessingDrawing" xmlns:w10="urn:schemas-microsoft-com:office:word" xmlns:w="http://schemas.openxmlformats.org/wordprocessingml/2006/main" xmlns:w14="http://schemas.microsoft.com/office/word/2010/wordml" xmlns:w15="http://schemas.microsoft.com/office/word/2012/wordml" xmlns:w16se="http://schemas.microsoft.com/office/word/2015/wordml/symex" xmlns:wpg="http://schemas.microsoft.com/office/word/2010/wordprocessingGroup" xmlns:wpi="http://schemas.microsoft.com/office/word/2010/wordprocessingInk" xmlns:wne="http://schemas.microsoft.com/office/word/2006/wordml" xmlns:wps="http://schemas.microsoft.com/office/word/2010/wordprocessingShape" mc:Ignorable="w14 w15 w16se wp14">
+<w:document xmlns:wpc="http://schemas.microsoft.com/office/word/2010/wordprocessingCanvas" xmlns:cx="http://schemas.microsoft.com/office/drawing/2014/chartex" xmlns:cx1="http://schemas.microsoft.com/office/drawing/2015/9/8/chartex" xmlns:cx2="http://schemas.microsoft.com/office/drawing/2015/10/21/chartex" xmlns:cx3="http://schemas.microsoft.com/office/drawing/2016/5/9/chartex" xmlns:cx4="http://schemas.microsoft.com/office/drawing/2016/5/10/chartex" xmlns:cx5="http://schemas.microsoft.com/office/drawing/2016/5/11/chartex" xmlns:cx6="http://schemas.microsoft.com/office/drawing/2016/5/12/chartex" xmlns:cx7="http://schemas.microsoft.com/office/drawing/2016/5/13/chartex" xmlns:cx8="http://schemas.microsoft.com/office/drawing/2016/5/14/chartex" xmlns:mc="http://schemas.openxmlformats.org/markup-compatibility/2006" xmlns:o="urn:schemas-microsoft-com:office:office" xmlns:r="http://schemas.openxmlformats.org/officeDocument/2006/relationships" xmlns:m="http://schemas.openxmlformats.org/officeDocument/2006/math" xmlns:v="urn:schemas-microsoft-com:vml" xmlns:wp14="http://schemas.microsoft.com/office/word/2010/wordprocessingDrawing" xmlns:wp="http://schemas.openxmlformats.org/drawingml/2006/wordprocessingDrawing" xmlns:w10="urn:schemas-microsoft-com:office:word" xmlns:w="http://schemas.openxmlformats.org/wordprocessingml/2006/main" xmlns:w14="http://schemas.microsoft.com/office/word/2010/wordml" xmlns:w15="http://schemas.microsoft.com/office/word/2012/wordml" xmlns:w16se="http://schemas.microsoft.com/office/word/2015/wordml/symex" xmlns:wpg="http://schemas.microsoft.com/office/word/2010/wordprocessingGroup" xmlns:wpi="http://schemas.microsoft.com/office/word/2010/wordprocessingInk" xmlns:wne="http://schemas.microsoft.com/office/word/2006/wordml" xmlns:wps="http://schemas.microsoft.com/office/word/2010/wordprocessingShape" mc:Ignorable="w14 w15 w16se wp14">
   <w:body>
     <w:p>
       <w:pPr>
@@ -852,90 +852,126 @@
         </w:rPr>
         <w:t xml:space="preserve"> </w:t>
       </w:r>
+      <w:r>
+        <w:rPr>
+          <w:lang w:val="cs-CZ"/>
+        </w:rPr>
+        <w:fldChar w:fldCharType="begin"/>
+      </w:r>
+      <w:r>
+        <w:rPr>
+          <w:lang w:val="cs-CZ"/>
+        </w:rPr>
+        <w:instrText xml:space="preserve"> HYPERLINK "uciteliw5@vutbr.cz" </w:instrText>
+      </w:r>
+      <w:r>
+        <w:rPr>
+          <w:lang w:val="cs-CZ"/>
+        </w:rPr>
+      </w:r>
+      <w:r>
+        <w:rPr>
+          <w:lang w:val="cs-CZ"/>
+        </w:rPr>
+        <w:fldChar w:fldCharType="separate"/>
+      </w:r>
+      <w:r>
+        <w:rPr>
+          <w:rStyle w:val="Hyperlink"/>
+          <w:lang w:val="cs-CZ"/>
+        </w:rPr>
+        <w:t>uciteliw5@</w:t>
+      </w:r>
+      <w:r>
+        <w:rPr>
+          <w:rStyle w:val="Hyperlink"/>
+          <w:lang w:val="cs-CZ"/>
+        </w:rPr>
+        <w:t>vutbr.cz</w:t>
+      </w:r>
+      <w:r>
+        <w:rPr>
+          <w:lang w:val="cs-CZ"/>
+        </w:rPr>
+        <w:fldChar w:fldCharType="end"/>
+      </w:r>
+      <w:bookmarkStart w:id="0" w:name="_GoBack"/>
+      <w:bookmarkEnd w:id="0"/>
+      <w:r>
+        <w:rPr>
+          <w:lang w:val="cs-CZ"/>
+        </w:rPr>
+        <w:t>.</w:t>
+      </w:r>
+    </w:p>
+    <w:p>
+      <w:pPr>
+        <w:rPr>
+          <w:lang w:val="cs-CZ"/>
+        </w:rPr>
+      </w:pPr>
+      <w:r>
+        <w:rPr>
+          <w:lang w:val="cs-CZ"/>
+        </w:rPr>
+        <w:t xml:space="preserve">Tento účet budou používat vyučující </w:t>
+      </w:r>
+      <w:r>
+        <w:rPr>
+          <w:lang w:val="cs-CZ"/>
+        </w:rPr>
+        <w:t>pr</w:t>
+      </w:r>
+      <w:r>
+        <w:rPr>
+          <w:lang w:val="cs-CZ"/>
+        </w:rPr>
+        <w:t>o</w:t>
+      </w:r>
+      <w:r>
+        <w:rPr>
+          <w:lang w:val="cs-CZ"/>
+        </w:rPr>
+        <w:t xml:space="preserve"> přístup k odevzdávaným souborům. Bez přidání tohoto účtu není možné přistoupit k vašemu </w:t>
+      </w:r>
+      <w:r>
+        <w:rPr>
+          <w:lang w:val="cs-CZ"/>
+        </w:rPr>
+        <w:t>projektu,</w:t>
+      </w:r>
+      <w:r>
+        <w:rPr>
+          <w:lang w:val="cs-CZ"/>
+        </w:rPr>
+        <w:t xml:space="preserve"> a tedy není možné jej ze strany vyučujících hodnotit.</w:t>
+      </w:r>
+    </w:p>
+    <w:p>
+      <w:pPr>
+        <w:rPr>
+          <w:lang w:val="cs-CZ"/>
+        </w:rPr>
+      </w:pPr>
+      <w:r>
+        <w:rPr>
+          <w:lang w:val="cs-CZ"/>
+        </w:rPr>
+        <w:t>N</w:t>
+      </w:r>
+      <w:r>
+        <w:rPr>
+          <w:lang w:val="cs-CZ"/>
+        </w:rPr>
+        <w:t>ávod na přidání člena projektu m</w:t>
+      </w:r>
+      <w:r>
+        <w:rPr>
+          <w:lang w:val="cs-CZ"/>
+        </w:rPr>
+        <w:t xml:space="preserve">ůžete najít zde: </w:t>
+      </w:r>
       <w:hyperlink r:id="rId5" w:history="1">
-        <w:r>
-          <w:rPr>
-            <w:rStyle w:val="Hyperlink"/>
-            <w:lang w:val="cs-CZ"/>
-          </w:rPr>
-          <w:t>uciteliw5@outlook.com</w:t>
-        </w:r>
-      </w:hyperlink>
-      <w:r>
-        <w:rPr>
-          <w:lang w:val="cs-CZ"/>
-        </w:rPr>
-        <w:t>.</w:t>
-      </w:r>
-    </w:p>
-    <w:p>
-      <w:pPr>
-        <w:rPr>
-          <w:lang w:val="cs-CZ"/>
-        </w:rPr>
-      </w:pPr>
-      <w:r>
-        <w:rPr>
-          <w:lang w:val="cs-CZ"/>
-        </w:rPr>
-        <w:t xml:space="preserve">Tento účet budou používat vyučující </w:t>
-      </w:r>
-      <w:r>
-        <w:rPr>
-          <w:lang w:val="cs-CZ"/>
-        </w:rPr>
-        <w:t>pr</w:t>
-      </w:r>
-      <w:r>
-        <w:rPr>
-          <w:lang w:val="cs-CZ"/>
-        </w:rPr>
-        <w:t>o</w:t>
-      </w:r>
-      <w:r>
-        <w:rPr>
-          <w:lang w:val="cs-CZ"/>
-        </w:rPr>
-        <w:t xml:space="preserve"> přístup k odevzdávaným souborům. Bez přidání tohoto účtu není možné přistoupit k vašemu </w:t>
-      </w:r>
-      <w:r>
-        <w:rPr>
-          <w:lang w:val="cs-CZ"/>
-        </w:rPr>
-        <w:t>projektu,</w:t>
-      </w:r>
-      <w:r>
-        <w:rPr>
-          <w:lang w:val="cs-CZ"/>
-        </w:rPr>
-        <w:t xml:space="preserve"> a tedy není možné jej ze strany vyučujících hodnotit.</w:t>
-      </w:r>
-    </w:p>
-    <w:p>
-      <w:pPr>
-        <w:rPr>
-          <w:lang w:val="cs-CZ"/>
-        </w:rPr>
-      </w:pPr>
-      <w:r>
-        <w:rPr>
-          <w:lang w:val="cs-CZ"/>
-        </w:rPr>
-        <w:t>N</w:t>
-      </w:r>
-      <w:r>
-        <w:rPr>
-          <w:lang w:val="cs-CZ"/>
-        </w:rPr>
-        <w:t>ávod na přidání člena projektu m</w:t>
-      </w:r>
-      <w:r>
-        <w:rPr>
-          <w:lang w:val="cs-CZ"/>
-        </w:rPr>
-        <w:t xml:space="preserve">ůžete najít zde: </w:t>
-      </w:r>
-      <w:hyperlink r:id="rId6" w:history="1">
         <w:r>
           <w:rPr>
             <w:rStyle w:val="Hyperlink"/>
@@ -1163,8 +1199,6 @@
         </w:rPr>
         <w:t>databáze,</w:t>
       </w:r>
-      <w:bookmarkStart w:id="0" w:name="_GoBack"/>
-      <w:bookmarkEnd w:id="0"/>
       <w:r>
         <w:rPr>
           <w:lang w:val="cs-CZ"/>
@@ -2590,7 +2624,7 @@
 </file>
 
 <file path=word/numbering.xml><?xml version="1.0" encoding="utf-8"?>
-<w:numbering xmlns:wpc="http://schemas.microsoft.com/office/word/2010/wordprocessingCanvas" xmlns:cx="http://schemas.microsoft.com/office/drawing/2014/chartex" xmlns:cx1="http://schemas.microsoft.com/office/drawing/2015/9/8/chartex" xmlns:cx2="http://schemas.microsoft.com/office/drawing/2015/10/21/chartex" xmlns:cx3="http://schemas.microsoft.com/office/drawing/2016/5/9/chartex" xmlns:cx4="http://schemas.microsoft.com/office/drawing/2016/5/10/chartex" xmlns:cx5="http://schemas.microsoft.com/office/drawing/2016/5/11/chartex" xmlns:mc="http://schemas.openxmlformats.org/markup-compatibility/2006" xmlns:o="urn:schemas-microsoft-com:office:office" xmlns:r="http://schemas.openxmlformats.org/officeDocument/2006/relationships" xmlns:m="http://schemas.openxmlformats.org/officeDocument/2006/math" xmlns:v="urn:schemas-microsoft-com:vml" xmlns:wp14="http://schemas.microsoft.com/office/word/2010/wordprocessingDrawing" xmlns:wp="http://schemas.openxmlformats.org/drawingml/2006/wordprocessingDrawing" xmlns:w10="urn:schemas-microsoft-com:office:word" xmlns:w="http://schemas.openxmlformats.org/wordprocessingml/2006/main" xmlns:w14="http://schemas.microsoft.com/office/word/2010/wordml" xmlns:w15="http://schemas.microsoft.com/office/word/2012/wordml" xmlns:w16se="http://schemas.microsoft.com/office/word/2015/wordml/symex" xmlns:wpg="http://schemas.microsoft.com/office/word/2010/wordprocessingGroup" xmlns:wpi="http://schemas.microsoft.com/office/word/2010/wordprocessingInk" xmlns:wne="http://schemas.microsoft.com/office/word/2006/wordml" xmlns:wps="http://schemas.microsoft.com/office/word/2010/wordprocessingShape" mc:Ignorable="w14 w15 w16se wp14">
+<w:numbering xmlns:wpc="http://schemas.microsoft.com/office/word/2010/wordprocessingCanvas" xmlns:cx="http://schemas.microsoft.com/office/drawing/2014/chartex" xmlns:cx1="http://schemas.microsoft.com/office/drawing/2015/9/8/chartex" xmlns:cx2="http://schemas.microsoft.com/office/drawing/2015/10/21/chartex" xmlns:cx3="http://schemas.microsoft.com/office/drawing/2016/5/9/chartex" xmlns:cx4="http://schemas.microsoft.com/office/drawing/2016/5/10/chartex" xmlns:cx5="http://schemas.microsoft.com/office/drawing/2016/5/11/chartex" xmlns:cx6="http://schemas.microsoft.com/office/drawing/2016/5/12/chartex" xmlns:cx7="http://schemas.microsoft.com/office/drawing/2016/5/13/chartex" xmlns:cx8="http://schemas.microsoft.com/office/drawing/2016/5/14/chartex" xmlns:mc="http://schemas.openxmlformats.org/markup-compatibility/2006" xmlns:o="urn:schemas-microsoft-com:office:office" xmlns:r="http://schemas.openxmlformats.org/officeDocument/2006/relationships" xmlns:m="http://schemas.openxmlformats.org/officeDocument/2006/math" xmlns:v="urn:schemas-microsoft-com:vml" xmlns:wp14="http://schemas.microsoft.com/office/word/2010/wordprocessingDrawing" xmlns:wp="http://schemas.openxmlformats.org/drawingml/2006/wordprocessingDrawing" xmlns:w10="urn:schemas-microsoft-com:office:word" xmlns:w="http://schemas.openxmlformats.org/wordprocessingml/2006/main" xmlns:w14="http://schemas.microsoft.com/office/word/2010/wordml" xmlns:w15="http://schemas.microsoft.com/office/word/2012/wordml" xmlns:w16se="http://schemas.microsoft.com/office/word/2015/wordml/symex" xmlns:wpg="http://schemas.microsoft.com/office/word/2010/wordprocessingGroup" xmlns:wpi="http://schemas.microsoft.com/office/word/2010/wordprocessingInk" xmlns:wne="http://schemas.microsoft.com/office/word/2006/wordml" xmlns:wps="http://schemas.microsoft.com/office/word/2010/wordprocessingShape" mc:Ignorable="w14 w15 w16se wp14">
   <w:abstractNum w:abstractNumId="0" w15:restartNumberingAfterBreak="0">
     <w:nsid w:val="11910C38"/>
     <w:multiLevelType w:val="hybridMultilevel"/>

</xml_diff>